<commit_message>
added more information about the app
</commit_message>
<xml_diff>
--- a/Design Document.docx
+++ b/Design Document.docx
@@ -7205,7 +7205,7 @@
           <w:noProof/>
           <w:lang w:val="en-US"/>
         </w:rPr>
-        <w:t>Real-Time Statistics</w:t>
+        <w:t>Main</w:t>
       </w:r>
     </w:p>
     <w:p>
@@ -7221,10 +7221,10 @@
           <w:noProof/>
         </w:rPr>
         <w:drawing>
-          <wp:inline distT="0" distB="0" distL="0" distR="0" wp14:anchorId="7BA4BDDB" wp14:editId="538484CB">
-            <wp:extent cx="4874260" cy="3527439"/>
-            <wp:effectExtent l="0" t="0" r="2540" b="0"/>
-            <wp:docPr id="7" name="Рисунок 7"/>
+          <wp:inline distT="0" distB="0" distL="0" distR="0" wp14:anchorId="18FED019" wp14:editId="4A4FEF06">
+            <wp:extent cx="4819650" cy="3477239"/>
+            <wp:effectExtent l="0" t="0" r="0" b="9525"/>
+            <wp:docPr id="5" name="Рисунок 5"/>
             <wp:cNvGraphicFramePr>
               <a:graphicFrameLocks xmlns:a="http://schemas.openxmlformats.org/drawingml/2006/main" noChangeAspect="1"/>
             </wp:cNvGraphicFramePr>
@@ -7232,36 +7232,23 @@
               <a:graphicData uri="http://schemas.openxmlformats.org/drawingml/2006/picture">
                 <pic:pic xmlns:pic="http://schemas.openxmlformats.org/drawingml/2006/picture">
                   <pic:nvPicPr>
-                    <pic:cNvPr id="0" name="Picture 7"/>
-                    <pic:cNvPicPr>
-                      <a:picLocks noChangeAspect="1" noChangeArrowheads="1"/>
-                    </pic:cNvPicPr>
+                    <pic:cNvPr id="1" name=""/>
+                    <pic:cNvPicPr/>
                   </pic:nvPicPr>
                   <pic:blipFill>
-                    <a:blip r:embed="rId15">
-                      <a:extLst>
-                        <a:ext uri="{28A0092B-C50C-407E-A947-70E740481C1C}">
-                          <a14:useLocalDpi xmlns:a14="http://schemas.microsoft.com/office/drawing/2010/main" val="0"/>
-                        </a:ext>
-                      </a:extLst>
-                    </a:blip>
-                    <a:srcRect/>
+                    <a:blip r:embed="rId15"/>
                     <a:stretch>
                       <a:fillRect/>
                     </a:stretch>
                   </pic:blipFill>
-                  <pic:spPr bwMode="auto">
+                  <pic:spPr>
                     <a:xfrm>
                       <a:off x="0" y="0"/>
-                      <a:ext cx="4877741" cy="3529958"/>
+                      <a:ext cx="4882998" cy="3522943"/>
                     </a:xfrm>
                     <a:prstGeom prst="rect">
                       <a:avLst/>
                     </a:prstGeom>
-                    <a:noFill/>
-                    <a:ln>
-                      <a:noFill/>
-                    </a:ln>
                   </pic:spPr>
                 </pic:pic>
               </a:graphicData>
@@ -7272,7 +7259,7 @@
     </w:p>
     <w:p>
       <w:pPr>
-        <w:ind w:left="720"/>
+        <w:pStyle w:val="a5"/>
         <w:rPr>
           <w:noProof/>
           <w:lang w:val="en-US"/>
@@ -7284,8 +7271,24 @@
           <w:lang w:val="en-US"/>
         </w:rPr>
         <w:lastRenderedPageBreak/>
-        <w:t>This tab contains 4 graphs made with matplotlib integrated in TTk notebook.  They show main information about the system usage and have labels in order to distinguish the processes.</w:t>
-      </w:r>
+        <w:t xml:space="preserve">This tab contains </w:t>
+      </w:r>
+      <w:r>
+        <w:rPr>
+          <w:noProof/>
+          <w:lang w:val="en-US"/>
+        </w:rPr>
+        <w:t>3 labels which are dynamically updated using psutil module which retrieves real-time information about the most signifficant system parts.</w:t>
+      </w:r>
+    </w:p>
+    <w:p>
+      <w:pPr>
+        <w:pStyle w:val="a5"/>
+        <w:rPr>
+          <w:noProof/>
+          <w:lang w:val="en-US"/>
+        </w:rPr>
+      </w:pPr>
     </w:p>
     <w:p>
       <w:pPr>
@@ -7296,7 +7299,7 @@
         </w:numPr>
         <w:rPr>
           <w:noProof/>
-          <w:lang w:val="en-US"/>
+          <w:lang w:val="ru-RU"/>
         </w:rPr>
       </w:pPr>
       <w:r>
@@ -7304,6 +7307,91 @@
           <w:noProof/>
           <w:lang w:val="en-US"/>
         </w:rPr>
+        <w:t>Real-Time Statistics</w:t>
+      </w:r>
+    </w:p>
+    <w:p>
+      <w:pPr>
+        <w:pStyle w:val="a5"/>
+        <w:rPr>
+          <w:noProof/>
+          <w:lang w:val="ru-RU"/>
+        </w:rPr>
+      </w:pPr>
+      <w:r>
+        <w:rPr>
+          <w:noProof/>
+        </w:rPr>
+        <w:drawing>
+          <wp:inline distT="0" distB="0" distL="0" distR="0" wp14:anchorId="71CFA85A" wp14:editId="4E684EB1">
+            <wp:extent cx="4892752" cy="3533775"/>
+            <wp:effectExtent l="0" t="0" r="3175" b="0"/>
+            <wp:docPr id="6" name="Рисунок 6"/>
+            <wp:cNvGraphicFramePr>
+              <a:graphicFrameLocks xmlns:a="http://schemas.openxmlformats.org/drawingml/2006/main" noChangeAspect="1"/>
+            </wp:cNvGraphicFramePr>
+            <a:graphic xmlns:a="http://schemas.openxmlformats.org/drawingml/2006/main">
+              <a:graphicData uri="http://schemas.openxmlformats.org/drawingml/2006/picture">
+                <pic:pic xmlns:pic="http://schemas.openxmlformats.org/drawingml/2006/picture">
+                  <pic:nvPicPr>
+                    <pic:cNvPr id="1" name=""/>
+                    <pic:cNvPicPr/>
+                  </pic:nvPicPr>
+                  <pic:blipFill>
+                    <a:blip r:embed="rId16"/>
+                    <a:stretch>
+                      <a:fillRect/>
+                    </a:stretch>
+                  </pic:blipFill>
+                  <pic:spPr>
+                    <a:xfrm>
+                      <a:off x="0" y="0"/>
+                      <a:ext cx="4910570" cy="3546644"/>
+                    </a:xfrm>
+                    <a:prstGeom prst="rect">
+                      <a:avLst/>
+                    </a:prstGeom>
+                  </pic:spPr>
+                </pic:pic>
+              </a:graphicData>
+            </a:graphic>
+          </wp:inline>
+        </w:drawing>
+      </w:r>
+    </w:p>
+    <w:p>
+      <w:pPr>
+        <w:ind w:left="720"/>
+        <w:rPr>
+          <w:noProof/>
+          <w:lang w:val="en-US"/>
+        </w:rPr>
+      </w:pPr>
+      <w:r>
+        <w:rPr>
+          <w:noProof/>
+          <w:lang w:val="en-US"/>
+        </w:rPr>
+        <w:t>This tab contains 4 graphs made with matplotlib integrated in TTk notebook.  They show main information about the system usage and have labels in order to distinguish the processes.</w:t>
+      </w:r>
+    </w:p>
+    <w:p>
+      <w:pPr>
+        <w:pStyle w:val="a5"/>
+        <w:numPr>
+          <w:ilvl w:val="0"/>
+          <w:numId w:val="6"/>
+        </w:numPr>
+        <w:rPr>
+          <w:noProof/>
+          <w:lang w:val="en-US"/>
+        </w:rPr>
+      </w:pPr>
+      <w:r>
+        <w:rPr>
+          <w:noProof/>
+          <w:lang w:val="en-US"/>
+        </w:rPr>
         <w:t>Logs</w:t>
       </w:r>
     </w:p>
@@ -7319,6 +7407,7 @@
         <w:rPr>
           <w:noProof/>
         </w:rPr>
+        <w:lastRenderedPageBreak/>
         <w:drawing>
           <wp:inline distT="0" distB="0" distL="0" distR="0" wp14:anchorId="29796325" wp14:editId="28BCBF1F">
             <wp:extent cx="5731510" cy="4145915"/>
@@ -7337,7 +7426,7 @@
                     </pic:cNvPicPr>
                   </pic:nvPicPr>
                   <pic:blipFill>
-                    <a:blip r:embed="rId16">
+                    <a:blip r:embed="rId17">
                       <a:extLst>
                         <a:ext uri="{28A0092B-C50C-407E-A947-70E740481C1C}">
                           <a14:useLocalDpi xmlns:a14="http://schemas.microsoft.com/office/drawing/2010/main" val="0"/>
@@ -7418,6 +7507,166 @@
           <w:noProof/>
           <w:lang w:val="en-US"/>
         </w:rPr>
+        <w:t>Users</w:t>
+      </w:r>
+    </w:p>
+    <w:p>
+      <w:pPr>
+        <w:pStyle w:val="a5"/>
+        <w:rPr>
+          <w:noProof/>
+          <w:lang w:val="en-US"/>
+        </w:rPr>
+      </w:pPr>
+      <w:r>
+        <w:rPr>
+          <w:noProof/>
+        </w:rPr>
+        <w:drawing>
+          <wp:inline distT="0" distB="0" distL="0" distR="0" wp14:anchorId="2BBDD2AD" wp14:editId="00F65E4F">
+            <wp:extent cx="4626567" cy="3352800"/>
+            <wp:effectExtent l="0" t="0" r="3175" b="0"/>
+            <wp:docPr id="13" name="Рисунок 13"/>
+            <wp:cNvGraphicFramePr>
+              <a:graphicFrameLocks xmlns:a="http://schemas.openxmlformats.org/drawingml/2006/main" noChangeAspect="1"/>
+            </wp:cNvGraphicFramePr>
+            <a:graphic xmlns:a="http://schemas.openxmlformats.org/drawingml/2006/main">
+              <a:graphicData uri="http://schemas.openxmlformats.org/drawingml/2006/picture">
+                <pic:pic xmlns:pic="http://schemas.openxmlformats.org/drawingml/2006/picture">
+                  <pic:nvPicPr>
+                    <pic:cNvPr id="1" name=""/>
+                    <pic:cNvPicPr/>
+                  </pic:nvPicPr>
+                  <pic:blipFill>
+                    <a:blip r:embed="rId18"/>
+                    <a:stretch>
+                      <a:fillRect/>
+                    </a:stretch>
+                  </pic:blipFill>
+                  <pic:spPr>
+                    <a:xfrm>
+                      <a:off x="0" y="0"/>
+                      <a:ext cx="4635442" cy="3359232"/>
+                    </a:xfrm>
+                    <a:prstGeom prst="rect">
+                      <a:avLst/>
+                    </a:prstGeom>
+                  </pic:spPr>
+                </pic:pic>
+              </a:graphicData>
+            </a:graphic>
+          </wp:inline>
+        </w:drawing>
+      </w:r>
+    </w:p>
+    <w:p>
+      <w:pPr>
+        <w:pStyle w:val="a5"/>
+        <w:rPr>
+          <w:noProof/>
+          <w:lang w:val="en-US"/>
+        </w:rPr>
+      </w:pPr>
+      <w:r>
+        <w:rPr>
+          <w:noProof/>
+          <w:lang w:val="en-US"/>
+        </w:rPr>
+        <w:lastRenderedPageBreak/>
+        <w:t>This tab contains a label with the name of the connected user and 2 buttons:</w:t>
+      </w:r>
+    </w:p>
+    <w:p>
+      <w:pPr>
+        <w:pStyle w:val="a5"/>
+        <w:numPr>
+          <w:ilvl w:val="1"/>
+          <w:numId w:val="1"/>
+        </w:numPr>
+        <w:rPr>
+          <w:noProof/>
+          <w:lang w:val="en-US"/>
+        </w:rPr>
+      </w:pPr>
+      <w:r>
+        <w:rPr>
+          <w:noProof/>
+          <w:lang w:val="en-US"/>
+        </w:rPr>
+        <w:t>Button “Open application”:</w:t>
+      </w:r>
+    </w:p>
+    <w:p>
+      <w:pPr>
+        <w:pStyle w:val="a5"/>
+        <w:ind w:left="1440"/>
+        <w:rPr>
+          <w:noProof/>
+          <w:lang w:val="en-US"/>
+        </w:rPr>
+      </w:pPr>
+      <w:r>
+        <w:rPr>
+          <w:noProof/>
+          <w:lang w:val="en-US"/>
+        </w:rPr>
+        <w:t>This button is responsible for opening a new window for the user which contains a listbox with all processes running on the user machine in a hierarchical order of the importance. The information which passed to the listbox from a file which is created by the “Connect” button</w:t>
+      </w:r>
+    </w:p>
+    <w:p>
+      <w:pPr>
+        <w:pStyle w:val="a5"/>
+        <w:numPr>
+          <w:ilvl w:val="1"/>
+          <w:numId w:val="1"/>
+        </w:numPr>
+        <w:rPr>
+          <w:noProof/>
+          <w:lang w:val="en-US"/>
+        </w:rPr>
+      </w:pPr>
+      <w:r>
+        <w:rPr>
+          <w:noProof/>
+          <w:lang w:val="en-US"/>
+        </w:rPr>
+        <w:t>Button “Connect”:</w:t>
+      </w:r>
+    </w:p>
+    <w:p>
+      <w:pPr>
+        <w:pStyle w:val="a5"/>
+        <w:ind w:left="1440"/>
+        <w:rPr>
+          <w:noProof/>
+          <w:lang w:val="en-US"/>
+        </w:rPr>
+      </w:pPr>
+      <w:r>
+        <w:rPr>
+          <w:noProof/>
+          <w:lang w:val="en-US"/>
+        </w:rPr>
+        <w:t>This button is responsible for initiating a socket connection between a client machine and a host machine so the information about the processes is passed to the file on host machine from where the information can be taken to add to listbox.</w:t>
+      </w:r>
+    </w:p>
+    <w:p>
+      <w:pPr>
+        <w:pStyle w:val="a5"/>
+        <w:numPr>
+          <w:ilvl w:val="0"/>
+          <w:numId w:val="6"/>
+        </w:numPr>
+        <w:rPr>
+          <w:noProof/>
+          <w:lang w:val="en-US"/>
+        </w:rPr>
+      </w:pPr>
+      <w:r>
+        <w:rPr>
+          <w:noProof/>
+          <w:lang w:val="en-US"/>
+        </w:rPr>
         <w:t>Processes</w:t>
       </w:r>
     </w:p>
@@ -7433,11 +7682,10 @@
         <w:rPr>
           <w:noProof/>
         </w:rPr>
-        <w:lastRenderedPageBreak/>
         <w:drawing>
-          <wp:inline distT="0" distB="0" distL="0" distR="0" wp14:anchorId="17E00FD5" wp14:editId="5D169C08">
-            <wp:extent cx="5731510" cy="4167505"/>
-            <wp:effectExtent l="0" t="0" r="2540" b="4445"/>
+          <wp:inline distT="0" distB="0" distL="0" distR="0" wp14:anchorId="17E00FD5" wp14:editId="2606EF1B">
+            <wp:extent cx="4964747" cy="3609975"/>
+            <wp:effectExtent l="0" t="0" r="7620" b="0"/>
             <wp:docPr id="12" name="Рисунок 12"/>
             <wp:cNvGraphicFramePr>
               <a:graphicFrameLocks xmlns:a="http://schemas.openxmlformats.org/drawingml/2006/main" noChangeAspect="1"/>
@@ -7452,7 +7700,7 @@
                     </pic:cNvPicPr>
                   </pic:nvPicPr>
                   <pic:blipFill>
-                    <a:blip r:embed="rId17">
+                    <a:blip r:embed="rId19">
                       <a:extLst>
                         <a:ext uri="{28A0092B-C50C-407E-A947-70E740481C1C}">
                           <a14:useLocalDpi xmlns:a14="http://schemas.microsoft.com/office/drawing/2010/main" val="0"/>
@@ -7467,7 +7715,7 @@
                   <pic:spPr bwMode="auto">
                     <a:xfrm>
                       <a:off x="0" y="0"/>
-                      <a:ext cx="5731510" cy="4167505"/>
+                      <a:ext cx="4973143" cy="3616080"/>
                     </a:xfrm>
                     <a:prstGeom prst="rect">
                       <a:avLst/>
@@ -7488,7 +7736,7 @@
       <w:pPr>
         <w:rPr>
           <w:noProof/>
-          <w:lang w:val="ru-RU"/>
+          <w:lang w:val="en-US"/>
         </w:rPr>
       </w:pPr>
       <w:r>
@@ -7496,7 +7744,21 @@
           <w:noProof/>
           <w:lang w:val="en-US"/>
         </w:rPr>
-        <w:t>This tab consists of 1 listbox which receive data from psutil library about the processes which are running on the machine in a hierarchical order of importance.</w:t>
+        <w:t>This tab consists of 1 listbox which receive</w:t>
+      </w:r>
+      <w:r>
+        <w:rPr>
+          <w:noProof/>
+          <w:lang w:val="en-US"/>
+        </w:rPr>
+        <w:t>s</w:t>
+      </w:r>
+      <w:r>
+        <w:rPr>
+          <w:noProof/>
+          <w:lang w:val="en-US"/>
+        </w:rPr>
+        <w:t xml:space="preserve"> data from psutil library about the processes which are running on the machine in a hierarchical order of importance.</w:t>
       </w:r>
     </w:p>
     <w:p>
@@ -7540,7 +7802,7 @@
       </w:pPr>
     </w:p>
     <w:sectPr>
-      <w:footerReference w:type="default" r:id="rId18"/>
+      <w:footerReference w:type="default" r:id="rId20"/>
       <w:pgSz w:w="11906" w:h="16838"/>
       <w:pgMar w:top="1440" w:right="1440" w:bottom="1440" w:left="1440" w:header="720" w:footer="720" w:gutter="0"/>
       <w:cols w:space="720"/>
@@ -9244,7 +9506,7 @@
 </file>
 
 <file path=customXml/itemProps1.xml><?xml version="1.0" encoding="utf-8"?>
-<ds:datastoreItem xmlns:ds="http://schemas.openxmlformats.org/officeDocument/2006/customXml" ds:itemID="{76749FEF-80EB-4CAA-AEE7-C04CFFC7BB1B}">
+<ds:datastoreItem xmlns:ds="http://schemas.openxmlformats.org/officeDocument/2006/customXml" ds:itemID="{927519A3-60C3-48A2-90B0-CA425A40F6EA}">
   <ds:schemaRefs>
     <ds:schemaRef ds:uri="http://schemas.openxmlformats.org/officeDocument/2006/bibliography"/>
   </ds:schemaRefs>

</xml_diff>